<commit_message>
New page and styles added
</commit_message>
<xml_diff>
--- a/Docs/Website content planning.docx
+++ b/Docs/Website content planning.docx
@@ -254,72 +254,28 @@
       <w:r>
         <w:tab/>
       </w:r>
+    </w:p>
+    <w:p>
+      <w:pPr>
+        <w:jc w:val="center"/>
+      </w:pPr>
+      <w:r>
+        <w:t xml:space="preserve">2 page of website should contain </w:t>
+      </w:r>
+      <w:r>
+        <w:t>the following:</w:t>
+      </w:r>
+    </w:p>
+    <w:p>
+      <w:r>
+        <w:t>Interactive map of Elon Musk’</w:t>
+      </w:r>
+      <w:r>
+        <w:t>s Journey.</w:t>
+      </w:r>
       <w:bookmarkStart w:id="0" w:name="_GoBack"/>
       <w:bookmarkEnd w:id="0"/>
     </w:p>
-    <w:p>
-      <w:pPr>
-        <w:jc w:val="center"/>
-      </w:pPr>
-      <w:r>
-        <w:t xml:space="preserve">2 page of website should contain </w:t>
-      </w:r>
-      <w:r>
-        <w:t xml:space="preserve">an interface </w:t>
-      </w:r>
-      <w:r>
-        <w:t xml:space="preserve">which will allow </w:t>
-      </w:r>
-      <w:r>
-        <w:t>user to do the following:</w:t>
-      </w:r>
-    </w:p>
-    <w:p>
-      <w:pPr>
-        <w:pStyle w:val="a3"/>
-        <w:numPr>
-          <w:ilvl w:val="0"/>
-          <w:numId w:val="2"/>
-        </w:numPr>
-      </w:pPr>
-      <w:r>
-        <w:t xml:space="preserve">Add </w:t>
-      </w:r>
-      <w:r>
-        <w:t>text with news of Elon Musk to database.</w:t>
-      </w:r>
-    </w:p>
-    <w:p>
-      <w:pPr>
-        <w:pStyle w:val="a3"/>
-        <w:numPr>
-          <w:ilvl w:val="0"/>
-          <w:numId w:val="2"/>
-        </w:numPr>
-      </w:pPr>
-      <w:r>
-        <w:t xml:space="preserve">Delete text with news of Elon Musk </w:t>
-      </w:r>
-      <w:r>
-        <w:t>from database.</w:t>
-      </w:r>
-    </w:p>
-    <w:p>
-      <w:pPr>
-        <w:pStyle w:val="a3"/>
-        <w:numPr>
-          <w:ilvl w:val="0"/>
-          <w:numId w:val="2"/>
-        </w:numPr>
-      </w:pPr>
-      <w:r>
-        <w:t xml:space="preserve">Update text with news of Elon Musk </w:t>
-      </w:r>
-      <w:r>
-        <w:t>in database.</w:t>
-      </w:r>
-    </w:p>
-    <w:p/>
     <w:p/>
     <w:sectPr>
       <w:pgSz w:w="12240" w:h="15840" w:code="1"/>

</xml_diff>